<commit_message>
Fri Dec 13 06:50:04 AM CST 2024
</commit_message>
<xml_diff>
--- a/bosai/2024_12_11_BSZD241215_xueguang/idea_out.docx
+++ b/bosai/2024_12_11_BSZD241215_xueguang/idea_out.docx
@@ -288,7 +288,40 @@
         <w:pStyle w:val="38"/>
       </w:pPr>
       <w:r>
-        <w:t xml:space="preserve">循环血液标志物有助于许多疾病环境下的诊断、风险分层、预后和治疗监测。一个非常突出的例子是肌钙蛋白作为心肌损伤的标志物。</w:t>
+        <w:t xml:space="preserve">主动脉夹层 (AD) 是一种危及生命的疾病，由主动脉内膜层撕裂或主动脉壁内出血引起，导致主动脉壁各层分离（夹层）。</w:t>
+      </w:r>
+      <w:r>
+        <w:t xml:space="preserve"> </w:t>
+      </w:r>
+      <w:r>
+        <w:t xml:space="preserve">(2016,</w:t>
+      </w:r>
+      <w:r>
+        <w:t xml:space="preserve"> </w:t>
+      </w:r>
+      <w:r>
+        <w:rPr>
+          <w:b/>
+        </w:rPr>
+        <w:t xml:space="preserve">IF:76.9</w:t>
+      </w:r>
+      <w:r>
+        <w:t xml:space="preserve">, Q1, Nature reviews. Disease primers)</w:t>
+      </w:r>
+      <w:r>
+        <w:rPr>
+          <w:vertAlign w:val="superscript"/>
+        </w:rPr>
+        <w:t xml:space="preserve">1</w:t>
+      </w:r>
+      <w:r>
+        <w:t xml:space="preserve">。</w:t>
+      </w:r>
+      <w:r>
+        <w:t xml:space="preserve"> </w:t>
+      </w:r>
+      <w:r>
+        <w:t xml:space="preserve">细胞水平的研究，以及蛋白质组学的分析，正成为该领域研究的新的突破口。</w:t>
       </w:r>
     </w:p>
     <w:p>
@@ -296,7 +329,57 @@
         <w:pStyle w:val="3"/>
       </w:pPr>
       <w:r>
-        <w:t xml:space="preserve">血清或血浆的蛋白质组分析已成为该领域的一个关键研究课题。</w:t>
+        <w:t xml:space="preserve">最近的研究强调了巨噬细胞在主动脉夹层病理学中的不可或缺的作用。这些细胞参与了关键过程，例如细胞外基质的重塑、免疫细胞浸润和平滑肌细胞的表型转换。但巨噬细胞对主动脉夹层发展和进展的具体贡献仍不清楚 (2024,</w:t>
+      </w:r>
+      <w:r>
+        <w:t xml:space="preserve"> </w:t>
+      </w:r>
+      <w:r>
+        <w:rPr>
+          <w:b/>
+        </w:rPr>
+        <w:t xml:space="preserve">IF:8</w:t>
+      </w:r>
+      <w:r>
+        <w:t xml:space="preserve">, Q1, Science China. Life sciences)</w:t>
+      </w:r>
+      <w:r>
+        <w:rPr>
+          <w:vertAlign w:val="superscript"/>
+        </w:rPr>
+        <w:t xml:space="preserve">2</w:t>
+      </w:r>
+      <w:r>
+        <w:t xml:space="preserve">。</w:t>
+      </w:r>
+    </w:p>
+    <w:p>
+      <w:pPr>
+        <w:pStyle w:val="3"/>
+      </w:pPr>
+      <w:r>
+        <w:t xml:space="preserve">循环血液标志物有助于许多疾病环境下的诊断、风险分层、预后和治疗监测。一个突出的例子是肌钙蛋白作为心肌损伤的标志物。血清或血浆的蛋白质组分析已成为该领域的一个关键研究课题(2023,</w:t>
+      </w:r>
+      <w:r>
+        <w:t xml:space="preserve"> </w:t>
+      </w:r>
+      <w:r>
+        <w:rPr>
+          <w:b/>
+        </w:rPr>
+        <w:t xml:space="preserve">IF:37.6</w:t>
+      </w:r>
+      <w:r>
+        <w:t xml:space="preserve">, Q1, European heart journal)</w:t>
+      </w:r>
+      <w:r>
+        <w:rPr>
+          <w:vertAlign w:val="superscript"/>
+        </w:rPr>
+        <w:t xml:space="preserve">3</w:t>
+      </w:r>
+      <w:r>
+        <w:t xml:space="preserve">。</w:t>
       </w:r>
     </w:p>
     <w:p>
@@ -311,6 +394,158 @@
     </w:p>
     <w:p>
       <w:pPr>
+        <w:pStyle w:val="38"/>
+      </w:pPr>
+      <w:r>
+        <w:t xml:space="preserve">以单细胞数据为基础，预测蛋白质活性数据，(2021,</w:t>
+      </w:r>
+      <w:r>
+        <w:t xml:space="preserve"> </w:t>
+      </w:r>
+      <w:r>
+        <w:rPr>
+          <w:b/>
+        </w:rPr>
+        <w:t xml:space="preserve">IF:45.5</w:t>
+      </w:r>
+      <w:r>
+        <w:t xml:space="preserve">, Q1, Cell)</w:t>
+      </w:r>
+      <w:r>
+        <w:rPr>
+          <w:vertAlign w:val="superscript"/>
+        </w:rPr>
+        <w:t xml:space="preserve">4</w:t>
+      </w:r>
+      <w:r>
+        <w:t xml:space="preserve">，</w:t>
+      </w:r>
+      <w:r>
+        <w:t xml:space="preserve"> </w:t>
+      </w:r>
+      <w:r>
+        <w:t xml:space="preserve">通过联合单细胞转录组和蛋白质活性数据 (scRNA-seq + 拟蛋白质组学)，揭示 AD 中免疫系统的功能，尤其是巨噬细胞的作用 (2024,</w:t>
+      </w:r>
+      <w:r>
+        <w:t xml:space="preserve"> </w:t>
+      </w:r>
+      <w:r>
+        <w:rPr>
+          <w:b/>
+        </w:rPr>
+        <w:t xml:space="preserve">IF:8</w:t>
+      </w:r>
+      <w:r>
+        <w:t xml:space="preserve">, Q1, Science China. Life sciences)</w:t>
+      </w:r>
+      <w:r>
+        <w:rPr>
+          <w:vertAlign w:val="superscript"/>
+        </w:rPr>
+        <w:t xml:space="preserve">2</w:t>
+      </w:r>
+      <w:r>
+        <w:t xml:space="preserve">。</w:t>
+      </w:r>
+      <w:r>
+        <w:t xml:space="preserve"> </w:t>
+      </w:r>
+      <w:r>
+        <w:t xml:space="preserve">随后以不同单细胞数据集或 Bulk RNA-seq 数据集验证发现。</w:t>
+      </w:r>
+    </w:p>
+    <w:p>
+      <w:pPr>
+        <w:pStyle w:val="3"/>
+      </w:pPr>
+      <w:r>
+        <w:rPr/>
+        <w:drawing>
+          <wp:inline distT="0" distB="0" distL="0" distR="0">
+            <wp:extent cx="5669280" cy="4535424"/>
+            <wp:docPr id="1" name="" descr=""/>
+            <wp:cNvGraphicFramePr>
+              <a:graphicFrameLocks noChangeAspect="1"/>
+            </wp:cNvGraphicFramePr>
+            <a:graphic>
+              <a:graphicData uri="http://schemas.openxmlformats.org/drawingml/2006/picture">
+                <pic:pic>
+                  <pic:nvPicPr>
+                    <pic:cNvPr id="2" name=""/>
+                    <pic:cNvPicPr>
+                      <a:picLocks noChangeAspect="1" noChangeArrowheads="1"/>
+                    </pic:cNvPicPr>
+                  </pic:nvPicPr>
+                  <pic:blipFill>
+                    <a:blip cstate="print" r:embed="rId33"/>
+                    <a:stretch>
+                      <a:fillRect/>
+                    </a:stretch>
+                  </pic:blipFill>
+                  <pic:spPr bwMode="auto">
+                    <a:xfrm>
+                      <a:off x="0" y="0"/>
+                      <a:ext cx="78740" cy="62992"/>
+                    </a:xfrm>
+                    <a:prstGeom prst="rect">
+                      <a:avLst/>
+                    </a:prstGeom>
+                    <a:noFill/>
+                  </pic:spPr>
+                </pic:pic>
+              </a:graphicData>
+            </a:graphic>
+          </wp:inline>
+        </w:drawing>
+      </w:r>
+    </w:p>
+    <w:p>
+      <w:pPr>
+        <w:pStyle w:val="194"/>
+      </w:pPr>
+      <w:r>
+        <w:rPr>
+          <w:rFonts/>
+          <w:b w:val="true"/>
+        </w:rPr>
+        <w:t xml:space="preserve">Fig. </w:t>
+      </w:r>
+      <w:bookmarkStart w:id="c17025fc-8e05-490c-9188-7b3f14a9137a" w:name="Route"/>
+      <w:r xmlns:w14="http://schemas.microsoft.com/office/word/2010/wordml">
+        <w:rPr>
+          <w:rFonts/>
+          <w:b w:val="true"/>
+        </w:rPr>
+        <w:fldChar w:fldCharType="begin" w:dirty="true"/>
+      </w:r>
+      <w:r xmlns:w14="http://schemas.microsoft.com/office/word/2010/wordml">
+        <w:rPr>
+          <w:rFonts/>
+          <w:b w:val="true"/>
+        </w:rPr>
+        <w:instrText xml:space="preserve" w:dirty="true">SEQ fig: \* Arabic</w:instrText>
+      </w:r>
+      <w:r xmlns:w14="http://schemas.microsoft.com/office/word/2010/wordml">
+        <w:rPr>
+          <w:rFonts/>
+          <w:b w:val="true"/>
+        </w:rPr>
+        <w:fldChar w:fldCharType="end" w:dirty="true"/>
+      </w:r>
+      <w:bookmarkEnd w:id="c17025fc-8e05-490c-9188-7b3f14a9137a"/>
+      <w:r>
+        <w:rPr>
+          <w:rFonts/>
+          <w:b w:val="true"/>
+        </w:rPr>
+        <w:t xml:space="preserve"> </w:t>
+      </w:r>
+      <w:r>
+        <w:t xml:space="preserve">Route</w:t>
+      </w:r>
+    </w:p>
+    <w:p>
+      <w:pPr>
         <w:pStyle w:val="2"/>
       </w:pPr>
       <w:bookmarkStart w:id="22" w:name="methods"/>
@@ -321,33 +556,350 @@
     </w:p>
     <w:p>
       <w:pPr>
-        <w:pStyle w:val="2"/>
+        <w:pStyle w:val="38"/>
       </w:pPr>
-      <w:bookmarkStart w:id="23" w:name="results"/>
       <w:r>
-        <w:t xml:space="preserve">3	创新性</w:t>
+        <w:t xml:space="preserve">思路可借鉴 (2021,</w:t>
+      </w:r>
+      <w:r>
+        <w:t xml:space="preserve"> </w:t>
+      </w:r>
+      <w:r>
+        <w:rPr>
+          <w:b/>
+        </w:rPr>
+        <w:t xml:space="preserve">IF:45.5</w:t>
+      </w:r>
+      <w:r>
+        <w:t xml:space="preserve">, Q1, Cell)</w:t>
+      </w:r>
+      <w:r>
+        <w:rPr>
+          <w:vertAlign w:val="superscript"/>
+        </w:rPr>
+        <w:t xml:space="preserve">4</w:t>
+      </w:r>
+      <w:r>
+        <w:t xml:space="preserve">。</w:t>
+      </w:r>
+    </w:p>
+    <w:p>
+      <w:pPr>
+        <w:pStyle w:val="4"/>
+      </w:pPr>
+      <w:bookmarkStart w:id="23" w:name="Xa378fe5557f772ea8dbfa5ec61ac7323d2db1ed"/>
+      <w:r>
+        <w:t xml:space="preserve">2.1	以</w:t>
+      </w:r>
+      <w:r>
+        <w:t xml:space="preserve"> </w:t>
+      </w:r>
+      <w:r>
+        <w:rPr>
+          <w:rStyle w:val="197"/>
+        </w:rPr>
+        <w:t xml:space="preserve">"Aortic dissection" AND "scRNA-seq" AND "macrophage"</w:t>
+      </w:r>
+      <w:r>
+        <w:t xml:space="preserve"> </w:t>
+      </w:r>
+      <w:r>
+        <w:t xml:space="preserve">搜索文献。</w:t>
       </w:r>
       <w:bookmarkEnd w:id="23"/>
     </w:p>
     <w:p>
       <w:pPr>
-        <w:pStyle w:val="2"/>
+        <w:pStyle w:val="38"/>
       </w:pPr>
-      <w:bookmarkStart w:id="24" w:name="workflow"/>
       <w:r>
-        <w:t xml:space="preserve">4	参考文献和数据集</w:t>
+        <w:t xml:space="preserve">发现一篇相关文献。</w:t>
+      </w:r>
+    </w:p>
+    <w:p>
+      <w:pPr>
+        <w:pStyle w:val="3"/>
+      </w:pPr>
+      <w:r>
+        <w:rPr/>
+        <w:drawing>
+          <wp:inline distT="0" distB="0" distL="0" distR="0">
+            <wp:extent cx="5669280" cy="2265692"/>
+            <wp:docPr id="3" name="" descr=""/>
+            <wp:cNvGraphicFramePr>
+              <a:graphicFrameLocks noChangeAspect="1"/>
+            </wp:cNvGraphicFramePr>
+            <a:graphic>
+              <a:graphicData uri="http://schemas.openxmlformats.org/drawingml/2006/picture">
+                <pic:pic>
+                  <pic:nvPicPr>
+                    <pic:cNvPr id="4" name=""/>
+                    <pic:cNvPicPr>
+                      <a:picLocks noChangeAspect="1" noChangeArrowheads="1"/>
+                    </pic:cNvPicPr>
+                  </pic:nvPicPr>
+                  <pic:blipFill>
+                    <a:blip cstate="print" r:embed="rId34"/>
+                    <a:stretch>
+                      <a:fillRect/>
+                    </a:stretch>
+                  </pic:blipFill>
+                  <pic:spPr bwMode="auto">
+                    <a:xfrm>
+                      <a:off x="0" y="0"/>
+                      <a:ext cx="78740" cy="31468"/>
+                    </a:xfrm>
+                    <a:prstGeom prst="rect">
+                      <a:avLst/>
+                    </a:prstGeom>
+                    <a:noFill/>
+                  </pic:spPr>
+                </pic:pic>
+              </a:graphicData>
+            </a:graphic>
+          </wp:inline>
+        </w:drawing>
+      </w:r>
+    </w:p>
+    <w:p>
+      <w:pPr>
+        <w:pStyle w:val="4"/>
+      </w:pPr>
+      <w:bookmarkStart w:id="24" w:name="以-aortic-dissection-and-proteomics-搜索文献"/>
+      <w:r>
+        <w:t xml:space="preserve">2.2	以</w:t>
+      </w:r>
+      <w:r>
+        <w:t xml:space="preserve"> </w:t>
+      </w:r>
+      <w:r>
+        <w:rPr>
+          <w:rStyle w:val="197"/>
+        </w:rPr>
+        <w:t xml:space="preserve">"Aortic dissection" AND "proteomics"</w:t>
+      </w:r>
+      <w:r>
+        <w:t xml:space="preserve"> </w:t>
+      </w:r>
+      <w:r>
+        <w:t xml:space="preserve">搜索文献。</w:t>
       </w:r>
       <w:bookmarkEnd w:id="24"/>
     </w:p>
     <w:p>
       <w:pPr>
+        <w:pStyle w:val="38"/>
+      </w:pPr>
+      <w:r>
+        <w:rPr/>
+        <w:drawing>
+          <wp:inline distT="0" distB="0" distL="0" distR="0">
+            <wp:extent cx="5669280" cy="2366689"/>
+            <wp:docPr id="5" name="" descr=""/>
+            <wp:cNvGraphicFramePr>
+              <a:graphicFrameLocks noChangeAspect="1"/>
+            </wp:cNvGraphicFramePr>
+            <a:graphic>
+              <a:graphicData uri="http://schemas.openxmlformats.org/drawingml/2006/picture">
+                <pic:pic>
+                  <pic:nvPicPr>
+                    <pic:cNvPr id="6" name=""/>
+                    <pic:cNvPicPr>
+                      <a:picLocks noChangeAspect="1" noChangeArrowheads="1"/>
+                    </pic:cNvPicPr>
+                  </pic:nvPicPr>
+                  <pic:blipFill>
+                    <a:blip cstate="print" r:embed="rId35"/>
+                    <a:stretch>
+                      <a:fillRect/>
+                    </a:stretch>
+                  </pic:blipFill>
+                  <pic:spPr bwMode="auto">
+                    <a:xfrm>
+                      <a:off x="0" y="0"/>
+                      <a:ext cx="78740" cy="32871"/>
+                    </a:xfrm>
+                    <a:prstGeom prst="rect">
+                      <a:avLst/>
+                    </a:prstGeom>
+                    <a:noFill/>
+                  </pic:spPr>
+                </pic:pic>
+              </a:graphicData>
+            </a:graphic>
+          </wp:inline>
+        </w:drawing>
+      </w:r>
+    </w:p>
+    <w:p>
+      <w:pPr>
+        <w:pStyle w:val="2"/>
+      </w:pPr>
+      <w:bookmarkStart w:id="25" w:name="results"/>
+      <w:r>
+        <w:t xml:space="preserve">3	创新性</w:t>
+      </w:r>
+      <w:bookmarkEnd w:id="25"/>
+    </w:p>
+    <w:p>
+      <w:pPr>
         <w:pStyle w:val="4"/>
       </w:pPr>
-      <w:bookmarkStart w:id="25" w:name="数据分析平台"/>
+      <w:bookmarkStart w:id="26" w:name="Xc8203ce292d3d3ccaaef7ace63d5f1e209acc7a"/>
+      <w:r>
+        <w:t xml:space="preserve">3.1	以</w:t>
+      </w:r>
+      <w:r>
+        <w:t xml:space="preserve"> </w:t>
+      </w:r>
+      <w:r>
+        <w:rPr>
+          <w:rStyle w:val="197"/>
+        </w:rPr>
+        <w:t xml:space="preserve">"Aortic dissection" AND "scRNA-seq" AND "proteins activity"</w:t>
+      </w:r>
+      <w:r>
+        <w:t xml:space="preserve"> </w:t>
+      </w:r>
+      <w:r>
+        <w:t xml:space="preserve">搜索文献。</w:t>
+      </w:r>
+      <w:bookmarkEnd w:id="26"/>
+    </w:p>
+    <w:p>
+      <w:pPr>
+        <w:pStyle w:val="38"/>
+      </w:pPr>
+      <w:r>
+        <w:rPr/>
+        <w:drawing>
+          <wp:inline distT="0" distB="0" distL="0" distR="0">
+            <wp:extent cx="5669280" cy="2018766"/>
+            <wp:docPr id="7" name="" descr=""/>
+            <wp:cNvGraphicFramePr>
+              <a:graphicFrameLocks noChangeAspect="1"/>
+            </wp:cNvGraphicFramePr>
+            <a:graphic>
+              <a:graphicData uri="http://schemas.openxmlformats.org/drawingml/2006/picture">
+                <pic:pic>
+                  <pic:nvPicPr>
+                    <pic:cNvPr id="8" name=""/>
+                    <pic:cNvPicPr>
+                      <a:picLocks noChangeAspect="1" noChangeArrowheads="1"/>
+                    </pic:cNvPicPr>
+                  </pic:nvPicPr>
+                  <pic:blipFill>
+                    <a:blip cstate="print" r:embed="rId36"/>
+                    <a:stretch>
+                      <a:fillRect/>
+                    </a:stretch>
+                  </pic:blipFill>
+                  <pic:spPr bwMode="auto">
+                    <a:xfrm>
+                      <a:off x="0" y="0"/>
+                      <a:ext cx="78740" cy="28038"/>
+                    </a:xfrm>
+                    <a:prstGeom prst="rect">
+                      <a:avLst/>
+                    </a:prstGeom>
+                    <a:noFill/>
+                  </pic:spPr>
+                </pic:pic>
+              </a:graphicData>
+            </a:graphic>
+          </wp:inline>
+        </w:drawing>
+      </w:r>
+    </w:p>
+    <w:p>
+      <w:pPr>
+        <w:pStyle w:val="4"/>
+      </w:pPr>
+      <w:bookmarkStart w:id="27" w:name="Xa02b8d5a161b27b113fb203bb848730cd1772e8"/>
+      <w:r>
+        <w:t xml:space="preserve">3.2	以</w:t>
+      </w:r>
+      <w:r>
+        <w:t xml:space="preserve"> </w:t>
+      </w:r>
+      <w:r>
+        <w:rPr>
+          <w:rStyle w:val="197"/>
+        </w:rPr>
+        <w:t xml:space="preserve">"Aortic dissection" AND "scRNA-seq" AND "proteomics"</w:t>
+      </w:r>
+      <w:r>
+        <w:t xml:space="preserve"> </w:t>
+      </w:r>
+      <w:r>
+        <w:t xml:space="preserve">搜索文献。</w:t>
+      </w:r>
+      <w:bookmarkEnd w:id="27"/>
+    </w:p>
+    <w:p>
+      <w:pPr>
+        <w:pStyle w:val="38"/>
+      </w:pPr>
+      <w:r>
+        <w:rPr/>
+        <w:drawing>
+          <wp:inline distT="0" distB="0" distL="0" distR="0">
+            <wp:extent cx="5669280" cy="2018766"/>
+            <wp:docPr id="9" name="" descr=""/>
+            <wp:cNvGraphicFramePr>
+              <a:graphicFrameLocks noChangeAspect="1"/>
+            </wp:cNvGraphicFramePr>
+            <a:graphic>
+              <a:graphicData uri="http://schemas.openxmlformats.org/drawingml/2006/picture">
+                <pic:pic>
+                  <pic:nvPicPr>
+                    <pic:cNvPr id="10" name=""/>
+                    <pic:cNvPicPr>
+                      <a:picLocks noChangeAspect="1" noChangeArrowheads="1"/>
+                    </pic:cNvPicPr>
+                  </pic:nvPicPr>
+                  <pic:blipFill>
+                    <a:blip cstate="print" r:embed="rId37"/>
+                    <a:stretch>
+                      <a:fillRect/>
+                    </a:stretch>
+                  </pic:blipFill>
+                  <pic:spPr bwMode="auto">
+                    <a:xfrm>
+                      <a:off x="0" y="0"/>
+                      <a:ext cx="78740" cy="28038"/>
+                    </a:xfrm>
+                    <a:prstGeom prst="rect">
+                      <a:avLst/>
+                    </a:prstGeom>
+                    <a:noFill/>
+                  </pic:spPr>
+                </pic:pic>
+              </a:graphicData>
+            </a:graphic>
+          </wp:inline>
+        </w:drawing>
+      </w:r>
+    </w:p>
+    <w:p>
+      <w:pPr>
+        <w:pStyle w:val="2"/>
+      </w:pPr>
+      <w:bookmarkStart w:id="28" w:name="workflow"/>
+      <w:r>
+        <w:t xml:space="preserve">4	参考文献和数据集</w:t>
+      </w:r>
+      <w:bookmarkEnd w:id="28"/>
+    </w:p>
+    <w:p>
+      <w:pPr>
+        <w:pStyle w:val="4"/>
+      </w:pPr>
+      <w:bookmarkStart w:id="29" w:name="数据分析平台"/>
       <w:r>
         <w:t xml:space="preserve">4.1	数据分析平台</w:t>
       </w:r>
-      <w:bookmarkEnd w:id="25"/>
+      <w:bookmarkEnd w:id="29"/>
     </w:p>
     <w:p>
       <w:pPr>
@@ -356,7 +908,7 @@
       <w:r>
         <w:t xml:space="preserve">在 Linux pop-os x86_64 (6.9.3-76060903-generic) 上，使用 R version 4.4.2 (2024-10-31) (</w:t>
       </w:r>
-      <w:hyperlink r:id="rId26">
+      <w:hyperlink r:id="rId30">
         <w:r>
           <w:rPr>
             <w:rStyle w:val="24"/>
@@ -372,11 +924,11 @@
       <w:pPr>
         <w:pStyle w:val="4"/>
       </w:pPr>
-      <w:bookmarkStart w:id="27" w:name="gse-数据搜索-dataset-ad"/>
+      <w:bookmarkStart w:id="31" w:name="gse-数据搜索-dataset-ad"/>
       <w:r>
         <w:t xml:space="preserve">4.2	GSE 数据搜索 (Dataset: AD)</w:t>
       </w:r>
-      <w:bookmarkEnd w:id="27"/>
+      <w:bookmarkEnd w:id="31"/>
     </w:p>
     <w:p>
       <w:pPr>
@@ -388,7 +940,7 @@
       <w:r>
         <w:t xml:space="preserve"> </w:t>
       </w:r>
-      <w:hyperlink r:id="rId28">
+      <w:hyperlink r:id="rId32">
         <w:r>
           <w:rPr>
             <w:rStyle w:val="24"/>
@@ -416,21 +968,21 @@
       <w:pPr>
         <w:pStyle w:val="4"/>
       </w:pPr>
-      <w:bookmarkStart w:id="29" w:name="gse-数据搜索-ad"/>
+      <w:bookmarkStart w:id="33" w:name="gse-数据搜索-ad"/>
       <w:r>
         <w:t xml:space="preserve">4.3	GSE 数据搜索 (AD)</w:t>
       </w:r>
-      <w:bookmarkEnd w:id="29"/>
+      <w:bookmarkEnd w:id="33"/>
     </w:p>
     <w:p>
       <w:pPr>
         <w:pStyle w:val="5"/>
       </w:pPr>
-      <w:bookmarkStart w:id="30" w:name="所有数据"/>
+      <w:bookmarkStart w:id="34" w:name="所有数据"/>
       <w:r>
         <w:t xml:space="preserve">4.3.1	所有数据</w:t>
       </w:r>
-      <w:bookmarkEnd w:id="30"/>
+      <w:bookmarkEnd w:id="34"/>
     </w:p>
     <w:p>
       <w:pPr>
@@ -442,6 +994,18 @@
       </w:pPr>
       <w:r>
         <w:t xml:space="preserve">与 scRNA-seq 相关的数据共 7 个，分别为: GSE189795, GSE254132, GSE224559, GSE222318, GSE207784, GSE213740, GSE155468。</w:t>
+      </w:r>
+    </w:p>
+    <w:p>
+      <w:pPr>
+        <w:numPr>
+          <w:ilvl w:val="0"/>
+          <w:numId w:val="1001"/>
+        </w:numPr>
+        <w:pStyle w:val="186"/>
+      </w:pPr>
+      <w:r>
+        <w:t xml:space="preserve">未找到与 CITE-seq 相关的数据。</w:t>
       </w:r>
     </w:p>
     <w:p>
@@ -472,11 +1036,11 @@
       <w:pPr>
         <w:pStyle w:val="5"/>
       </w:pPr>
-      <w:bookmarkStart w:id="31" w:name="分组信息"/>
+      <w:bookmarkStart w:id="35" w:name="分组信息"/>
       <w:r>
         <w:t xml:space="preserve">4.3.2	分组信息</w:t>
       </w:r>
-      <w:bookmarkEnd w:id="31"/>
+      <w:bookmarkEnd w:id="35"/>
     </w:p>
     <w:p>
       <w:pPr>
@@ -570,8 +1134,8 @@
         <w:rPr/>
         <w:drawing>
           <wp:inline distT="0" distB="0" distL="0" distR="0">
-            <wp:extent cx="5669280" cy="5669280"/>
-            <wp:docPr id="1" name="" descr=""/>
+            <wp:extent cx="5669280" cy="5296727"/>
+            <wp:docPr id="11" name="" descr=""/>
             <wp:cNvGraphicFramePr>
               <a:graphicFrameLocks noChangeAspect="1"/>
             </wp:cNvGraphicFramePr>
@@ -579,13 +1143,13 @@
               <a:graphicData uri="http://schemas.openxmlformats.org/drawingml/2006/picture">
                 <pic:pic>
                   <pic:nvPicPr>
-                    <pic:cNvPr id="2" name=""/>
+                    <pic:cNvPr id="12" name=""/>
                     <pic:cNvPicPr>
                       <a:picLocks noChangeAspect="1" noChangeArrowheads="1"/>
                     </pic:cNvPicPr>
                   </pic:nvPicPr>
                   <pic:blipFill>
-                    <a:blip cstate="print" r:embed="rId29"/>
+                    <a:blip cstate="print" r:embed="rId38"/>
                     <a:stretch>
                       <a:fillRect/>
                     </a:stretch>
@@ -593,7 +1157,7 @@
                   <pic:spPr bwMode="auto">
                     <a:xfrm>
                       <a:off x="0" y="0"/>
-                      <a:ext cx="78740" cy="78740"/>
+                      <a:ext cx="78740" cy="73566"/>
                     </a:xfrm>
                     <a:prstGeom prst="rect">
                       <a:avLst/>
@@ -618,7 +1182,7 @@
         </w:rPr>
         <w:t xml:space="preserve">Fig. </w:t>
       </w:r>
-      <w:bookmarkStart w:id="2dd57b94-620e-4262-8d52-cc2d554cf419" w:name="AD-All-Gds-Type"/>
+      <w:bookmarkStart w:id="a0554729-00c5-4bdc-bc6e-a4ddc03ededd" w:name="AD-All-Gds-Type"/>
       <w:r xmlns:w14="http://schemas.microsoft.com/office/word/2010/wordml">
         <w:rPr>
           <w:rFonts/>
@@ -640,7 +1204,7 @@
         </w:rPr>
         <w:fldChar w:fldCharType="end" w:dirty="true"/>
       </w:r>
-      <w:bookmarkEnd w:id="2dd57b94-620e-4262-8d52-cc2d554cf419"/>
+      <w:bookmarkEnd w:id="a0554729-00c5-4bdc-bc6e-a4ddc03ededd"/>
       <w:r>
         <w:rPr>
           <w:rFonts/>
@@ -652,6 +1216,172 @@
         <w:t xml:space="preserve">AD All Gds Type</w:t>
       </w:r>
     </w:p>
+    <w:p>
+      <w:pPr>
+        <w:pStyle w:val="2"/>
+      </w:pPr>
+      <w:bookmarkStart w:id="36" w:name="bibliography"/>
+      <w:r>
+        <w:t xml:space="preserve">Reference</w:t>
+      </w:r>
+      <w:bookmarkEnd w:id="36"/>
+    </w:p>
+    <w:bookmarkStart w:id="41" w:name="refs"/>
+    <w:bookmarkStart w:id="37" w:name="ref-Aortic_dissecti_Nienab_2016"/>
+    <w:p>
+      <w:pPr>
+        <w:pStyle w:val="189"/>
+      </w:pPr>
+      <w:r>
+        <w:t xml:space="preserve">1. Nienaber, C. A.</w:t>
+      </w:r>
+      <w:r>
+        <w:t xml:space="preserve"> </w:t>
+      </w:r>
+      <w:r>
+        <w:rPr>
+          <w:i/>
+        </w:rPr>
+        <w:t xml:space="preserve">et al.</w:t>
+      </w:r>
+      <w:r>
+        <w:t xml:space="preserve"> </w:t>
+      </w:r>
+      <w:r>
+        <w:t xml:space="preserve">Aortic dissection.</w:t>
+      </w:r>
+      <w:r>
+        <w:t xml:space="preserve"> </w:t>
+      </w:r>
+      <w:r>
+        <w:rPr>
+          <w:i/>
+        </w:rPr>
+        <w:t xml:space="preserve">Nature reviews. Disease primers</w:t>
+      </w:r>
+      <w:r>
+        <w:t xml:space="preserve"> </w:t>
+      </w:r>
+      <w:r>
+        <w:rPr>
+          <w:b/>
+        </w:rPr>
+        <w:t xml:space="preserve">2</w:t>
+      </w:r>
+      <w:r>
+        <w:t xml:space="preserve">, (2016).</w:t>
+      </w:r>
+    </w:p>
+    <w:bookmarkEnd w:id="37"/>
+    <w:bookmarkStart w:id="38" w:name="ref-Role_of_macroph_Li_Sh_2024"/>
+    <w:p>
+      <w:pPr>
+        <w:pStyle w:val="189"/>
+      </w:pPr>
+      <w:r>
+        <w:t xml:space="preserve">2. Li, S., Fu, W. &amp; Wang, L. Role of macrophages in aortic dissection pathogenesis: Insights from preclinical studies to translational prospective.</w:t>
+      </w:r>
+      <w:r>
+        <w:t xml:space="preserve"> </w:t>
+      </w:r>
+      <w:r>
+        <w:rPr>
+          <w:i/>
+        </w:rPr>
+        <w:t xml:space="preserve">Science China. Life sciences</w:t>
+      </w:r>
+      <w:r>
+        <w:t xml:space="preserve"> </w:t>
+      </w:r>
+      <w:r>
+        <w:rPr>
+          <w:b/>
+        </w:rPr>
+        <w:t xml:space="preserve">67</w:t>
+      </w:r>
+      <w:r>
+        <w:t xml:space="preserve">, 2354–2367 (2024).</w:t>
+      </w:r>
+    </w:p>
+    <w:bookmarkEnd w:id="38"/>
+    <w:bookmarkStart w:id="39" w:name="ref-Acute_aortic_di_Rylski_2023"/>
+    <w:p>
+      <w:pPr>
+        <w:pStyle w:val="189"/>
+      </w:pPr>
+      <w:r>
+        <w:t xml:space="preserve">3. Rylski, B., Schilling, O. &amp; Czerny, M. Acute aortic dissection: Evidence, uncertainties, and future therapies.</w:t>
+      </w:r>
+      <w:r>
+        <w:t xml:space="preserve"> </w:t>
+      </w:r>
+      <w:r>
+        <w:rPr>
+          <w:i/>
+        </w:rPr>
+        <w:t xml:space="preserve">European heart journal</w:t>
+      </w:r>
+      <w:r>
+        <w:t xml:space="preserve"> </w:t>
+      </w:r>
+      <w:r>
+        <w:rPr>
+          <w:b/>
+        </w:rPr>
+        <w:t xml:space="preserve">44</w:t>
+      </w:r>
+      <w:r>
+        <w:t xml:space="preserve">, 813–821 (2023).</w:t>
+      </w:r>
+    </w:p>
+    <w:bookmarkEnd w:id="39"/>
+    <w:bookmarkStart w:id="40" w:name="ref-Single_cell_pro_Obrado_2021"/>
+    <w:p>
+      <w:pPr>
+        <w:pStyle w:val="189"/>
+      </w:pPr>
+      <w:r>
+        <w:t xml:space="preserve">4. Obradovic, A.</w:t>
+      </w:r>
+      <w:r>
+        <w:t xml:space="preserve"> </w:t>
+      </w:r>
+      <w:r>
+        <w:rPr>
+          <w:i/>
+        </w:rPr>
+        <w:t xml:space="preserve">et al.</w:t>
+      </w:r>
+      <w:r>
+        <w:t xml:space="preserve"> </w:t>
+      </w:r>
+      <w:r>
+        <w:t xml:space="preserve">Single-cell protein activity analysis identifies recurrence-associated renal tumor macrophages.</w:t>
+      </w:r>
+      <w:r>
+        <w:t xml:space="preserve"> </w:t>
+      </w:r>
+      <w:r>
+        <w:rPr>
+          <w:i/>
+        </w:rPr>
+        <w:t xml:space="preserve">Cell</w:t>
+      </w:r>
+      <w:r>
+        <w:t xml:space="preserve"> </w:t>
+      </w:r>
+      <w:r>
+        <w:rPr>
+          <w:b/>
+        </w:rPr>
+        <w:t xml:space="preserve">184</w:t>
+      </w:r>
+      <w:r>
+        <w:t xml:space="preserve">, 2988–3005.e16 (2021).</w:t>
+      </w:r>
+    </w:p>
+    <w:bookmarkEnd w:id="40"/>
+    <w:bookmarkEnd w:id="41"/>
     <w:sectPr>
       <w:headerReference r:id="rId9" w:type="first"/>
       <w:headerReference r:id="rId10" w:type="default"/>
@@ -707,7 +1437,7 @@
               <wp:extent cx="859155" cy="147955"/>
               <wp:effectExtent l="0" t="0" r="0" b="0"/>
               <wp:wrapNone/>
-              <wp:docPr id="9" name="文本框 43"/>
+              <wp:docPr id="19" name="文本框 43"/>
               <wp:cNvGraphicFramePr/>
               <a:graphic xmlns:a="http://schemas.openxmlformats.org/drawingml/2006/main">
                 <a:graphicData uri="http://schemas.microsoft.com/office/word/2010/wordprocessingShape">
@@ -1260,7 +1990,7 @@
         <wp:inline distT="0" distB="0" distL="114300" distR="114300">
           <wp:extent cx="1149350" cy="431165"/>
           <wp:effectExtent l="0" t="0" r="12700" b="6985"/>
-          <wp:docPr id="3" name="图片 19" descr="汇医助研--最终使用"/>
+          <wp:docPr id="13" name="图片 19" descr="汇医助研--最终使用"/>
           <wp:cNvGraphicFramePr>
             <a:graphicFrameLocks xmlns:a="http://schemas.openxmlformats.org/drawingml/2006/main" noChangeAspect="1"/>
           </wp:cNvGraphicFramePr>
@@ -1268,7 +1998,7 @@
             <a:graphicData uri="http://schemas.openxmlformats.org/drawingml/2006/picture">
               <pic:pic xmlns:pic="http://schemas.openxmlformats.org/drawingml/2006/picture">
                 <pic:nvPicPr>
-                  <pic:cNvPr id="4" name="图片 19" descr="汇医助研--最终使用"/>
+                  <pic:cNvPr id="14" name="图片 19" descr="汇医助研--最终使用"/>
                   <pic:cNvPicPr>
                     <a:picLocks noChangeAspect="1"/>
                   </pic:cNvPicPr>
@@ -1368,7 +2098,7 @@
           <wp:extent cx="7556500" cy="6677660"/>
           <wp:effectExtent l="0" t="0" r="6350" b="5715"/>
           <wp:wrapNone/>
-          <wp:docPr id="5" name="图片 4" descr="图片1.png"/>
+          <wp:docPr id="15" name="图片 4" descr="图片1.png"/>
           <wp:cNvGraphicFramePr>
             <a:graphicFrameLocks xmlns:a="http://schemas.openxmlformats.org/drawingml/2006/main" noChangeAspect="1"/>
           </wp:cNvGraphicFramePr>
@@ -1376,7 +2106,7 @@
             <a:graphicData uri="http://schemas.openxmlformats.org/drawingml/2006/picture">
               <pic:pic xmlns:pic="http://schemas.openxmlformats.org/drawingml/2006/picture">
                 <pic:nvPicPr>
-                  <pic:cNvPr id="6" name="图片 4" descr="图片1.png"/>
+                  <pic:cNvPr id="16" name="图片 4" descr="图片1.png"/>
                   <pic:cNvPicPr>
                     <a:picLocks noChangeAspect="1"/>
                   </pic:cNvPicPr>
@@ -1416,7 +2146,7 @@
         <wp:inline distT="0" distB="0" distL="114300" distR="114300">
           <wp:extent cx="1149350" cy="431165"/>
           <wp:effectExtent l="0" t="0" r="12700" b="6985"/>
-          <wp:docPr id="7" name="图片 19" descr="汇医助研--最终使用"/>
+          <wp:docPr id="17" name="图片 19" descr="汇医助研--最终使用"/>
           <wp:cNvGraphicFramePr>
             <a:graphicFrameLocks xmlns:a="http://schemas.openxmlformats.org/drawingml/2006/main" noChangeAspect="1"/>
           </wp:cNvGraphicFramePr>
@@ -1424,7 +2154,7 @@
             <a:graphicData uri="http://schemas.openxmlformats.org/drawingml/2006/picture">
               <pic:pic xmlns:pic="http://schemas.openxmlformats.org/drawingml/2006/picture">
                 <pic:nvPicPr>
-                  <pic:cNvPr id="8" name="图片 19" descr="汇医助研--最终使用"/>
+                  <pic:cNvPr id="18" name="图片 19" descr="汇医助研--最终使用"/>
                   <pic:cNvPicPr>
                     <a:picLocks noChangeAspect="1"/>
                   </pic:cNvPicPr>

</xml_diff>